<commit_message>
Sprint 2 - commit 4
User is now able to print QR code. New View and View model to facilitate
this
</commit_message>
<xml_diff>
--- a/TreasureHuntDesktopApplication/Documents/Emma Hunt QR Codes Sheet.docx
+++ b/TreasureHuntDesktopApplication/Documents/Emma Hunt QR Codes Sheet.docx
@@ -9,9 +9,18 @@
       <w:docGrid w:linePitch="360"/>
     </w:sectPr>
     <w:p>
+      <w:pPr/>
+      <w:r>
+        <w:rPr>
+          <w:lang w:val="en-GB"/>
+        </w:rPr>
+        <w:t>Emma Hunt</w:t>
+      </w:r>
+    </w:p>
+    <w:p>
       <drawing xmlns="http://schemas.openxmlformats.org/wordprocessingml/2006/main">
         <wp:inline xmlns:wp="http://schemas.openxmlformats.org/drawingml/2006/wordprocessingDrawing" distT="0" distB="0" distL="0" distR="0">
-          <wp:extent cx="1219200" cy="1219200"/>
+          <wp:extent cx="5715000" cy="5715000"/>
           <wp:effectExtent l="0" t="0" r="0" b="0"/>
           <wp:docPr id="1" name="" descr=""/>
           <wp:cNvGraphicFramePr>
@@ -25,7 +34,7 @@
                   <pic:cNvPicPr/>
                 </pic:nvPicPr>
                 <pic:blipFill>
-                  <a:blip xmlns:r="http://schemas.openxmlformats.org/officeDocument/2006/relationships" r:embed="R535a0c231e2c4d5d"/>
+                  <a:blip xmlns:r="http://schemas.openxmlformats.org/officeDocument/2006/relationships" r:embed="R7e8c5adf01724cdb"/>
                   <a:stretch>
                     <a:fillRect/>
                   </a:stretch>
@@ -33,7 +42,7 @@
                 <pic:spPr>
                   <a:xfrm>
                     <a:off x="0" y="0"/>
-                    <a:ext cx="1219200" cy="1219200"/>
+                    <a:ext cx="5715000" cy="5715000"/>
                   </a:xfrm>
                   <a:prstGeom prst="rect">
                     <a:avLst/>
@@ -44,9 +53,12 @@
           </a:graphic>
         </wp:inline>
       </drawing>
+      <w:pPr/>
+    </w:p>
+    <w:p>
       <drawing xmlns="http://schemas.openxmlformats.org/wordprocessingml/2006/main">
         <wp:inline xmlns:wp="http://schemas.openxmlformats.org/drawingml/2006/wordprocessingDrawing" distT="0" distB="0" distL="0" distR="0">
-          <wp:extent cx="1219200" cy="1219200"/>
+          <wp:extent cx="5715000" cy="5715000"/>
           <wp:effectExtent l="0" t="0" r="0" b="0"/>
           <wp:docPr id="1" name="" descr=""/>
           <wp:cNvGraphicFramePr>
@@ -60,7 +72,7 @@
                   <pic:cNvPicPr/>
                 </pic:nvPicPr>
                 <pic:blipFill>
-                  <a:blip xmlns:r="http://schemas.openxmlformats.org/officeDocument/2006/relationships" r:embed="Rfb7d22a105e34f3b"/>
+                  <a:blip xmlns:r="http://schemas.openxmlformats.org/officeDocument/2006/relationships" r:embed="R478754fde47c4599"/>
                   <a:stretch>
                     <a:fillRect/>
                   </a:stretch>
@@ -68,7 +80,7 @@
                 <pic:spPr>
                   <a:xfrm>
                     <a:off x="0" y="0"/>
-                    <a:ext cx="1219200" cy="1219200"/>
+                    <a:ext cx="5715000" cy="5715000"/>
                   </a:xfrm>
                   <a:prstGeom prst="rect">
                     <a:avLst/>
@@ -79,9 +91,12 @@
           </a:graphic>
         </wp:inline>
       </drawing>
+      <w:pPr/>
+    </w:p>
+    <w:p>
       <drawing xmlns="http://schemas.openxmlformats.org/wordprocessingml/2006/main">
         <wp:inline xmlns:wp="http://schemas.openxmlformats.org/drawingml/2006/wordprocessingDrawing" distT="0" distB="0" distL="0" distR="0">
-          <wp:extent cx="1219200" cy="1219200"/>
+          <wp:extent cx="5715000" cy="5715000"/>
           <wp:effectExtent l="0" t="0" r="0" b="0"/>
           <wp:docPr id="1" name="" descr=""/>
           <wp:cNvGraphicFramePr>
@@ -95,7 +110,7 @@
                   <pic:cNvPicPr/>
                 </pic:nvPicPr>
                 <pic:blipFill>
-                  <a:blip xmlns:r="http://schemas.openxmlformats.org/officeDocument/2006/relationships" r:embed="Ra932565a8deb4bed"/>
+                  <a:blip xmlns:r="http://schemas.openxmlformats.org/officeDocument/2006/relationships" r:embed="R90e59e1510874acd"/>
                   <a:stretch>
                     <a:fillRect/>
                   </a:stretch>
@@ -103,7 +118,7 @@
                 <pic:spPr>
                   <a:xfrm>
                     <a:off x="0" y="0"/>
-                    <a:ext cx="1219200" cy="1219200"/>
+                    <a:ext cx="5715000" cy="5715000"/>
                   </a:xfrm>
                   <a:prstGeom prst="rect">
                     <a:avLst/>
@@ -115,12 +130,6 @@
         </wp:inline>
       </drawing>
       <w:pPr/>
-      <w:r>
-        <w:rPr>
-          <w:lang w:val="en-GB"/>
-        </w:rPr>
-        <w:t>Emma Hunt</w:t>
-      </w:r>
     </w:p>
   </w:body>
 </w:document>

</xml_diff>

<commit_message>
Sprint 2 - commit 5
Finished altering tests.
</commit_message>
<xml_diff>
--- a/TreasureHuntDesktopApplication/Documents/Emma Hunt QR Codes Sheet.docx
+++ b/TreasureHuntDesktopApplication/Documents/Emma Hunt QR Codes Sheet.docx
@@ -34,7 +34,7 @@
                   <pic:cNvPicPr/>
                 </pic:nvPicPr>
                 <pic:blipFill>
-                  <a:blip xmlns:r="http://schemas.openxmlformats.org/officeDocument/2006/relationships" r:embed="R7e8c5adf01724cdb"/>
+                  <a:blip xmlns:r="http://schemas.openxmlformats.org/officeDocument/2006/relationships" r:embed="R600002da801a4b72"/>
                   <a:stretch>
                     <a:fillRect/>
                   </a:stretch>
@@ -72,45 +72,7 @@
                   <pic:cNvPicPr/>
                 </pic:nvPicPr>
                 <pic:blipFill>
-                  <a:blip xmlns:r="http://schemas.openxmlformats.org/officeDocument/2006/relationships" r:embed="R478754fde47c4599"/>
-                  <a:stretch>
-                    <a:fillRect/>
-                  </a:stretch>
-                </pic:blipFill>
-                <pic:spPr>
-                  <a:xfrm>
-                    <a:off x="0" y="0"/>
-                    <a:ext cx="5715000" cy="5715000"/>
-                  </a:xfrm>
-                  <a:prstGeom prst="rect">
-                    <a:avLst/>
-                  </a:prstGeom>
-                </pic:spPr>
-              </pic:pic>
-            </a:graphicData>
-          </a:graphic>
-        </wp:inline>
-      </drawing>
-      <w:pPr/>
-    </w:p>
-    <w:p>
-      <drawing xmlns="http://schemas.openxmlformats.org/wordprocessingml/2006/main">
-        <wp:inline xmlns:wp="http://schemas.openxmlformats.org/drawingml/2006/wordprocessingDrawing" distT="0" distB="0" distL="0" distR="0">
-          <wp:extent cx="5715000" cy="5715000"/>
-          <wp:effectExtent l="0" t="0" r="0" b="0"/>
-          <wp:docPr id="1" name="" descr=""/>
-          <wp:cNvGraphicFramePr>
-            <a:graphicFrameLocks xmlns:a="http://schemas.openxmlformats.org/drawingml/2006/main" noChangeAspect="1"/>
-          </wp:cNvGraphicFramePr>
-          <a:graphic xmlns:a="http://schemas.openxmlformats.org/drawingml/2006/main">
-            <a:graphicData uri="http://schemas.openxmlformats.org/drawingml/2006/picture">
-              <pic:pic xmlns:pic="http://schemas.openxmlformats.org/drawingml/2006/picture">
-                <pic:nvPicPr>
-                  <pic:cNvPr id="0" name=""/>
-                  <pic:cNvPicPr/>
-                </pic:nvPicPr>
-                <pic:blipFill>
-                  <a:blip xmlns:r="http://schemas.openxmlformats.org/officeDocument/2006/relationships" r:embed="R90e59e1510874acd"/>
+                  <a:blip xmlns:r="http://schemas.openxmlformats.org/officeDocument/2006/relationships" r:embed="R600002da801a4b72"/>
                   <a:stretch>
                     <a:fillRect/>
                   </a:stretch>

</xml_diff>